<commit_message>
Added Summary of Quali
</commit_message>
<xml_diff>
--- a/RESUME -CE.docx
+++ b/RESUME -CE.docx
@@ -3,8 +3,6 @@
 <w:document xmlns:wpc="http://schemas.microsoft.com/office/word/2010/wordprocessingCanvas" xmlns:cx="http://schemas.microsoft.com/office/drawing/2014/chartex" xmlns:mc="http://schemas.openxmlformats.org/markup-compatibility/2006" xmlns:o="urn:schemas-microsoft-com:office:office" xmlns:r="http://schemas.openxmlformats.org/officeDocument/2006/relationships" xmlns:m="http://schemas.openxmlformats.org/officeDocument/2006/math" xmlns:v="urn:schemas-microsoft-com:vml" xmlns:wp14="http://schemas.microsoft.com/office/word/2010/wordprocessingDrawing" xmlns:wp="http://schemas.openxmlformats.org/drawingml/2006/wordprocessingDrawing" xmlns:w10="urn:schemas-microsoft-com:office:word" xmlns:w="http://schemas.openxmlformats.org/wordprocessingml/2006/main" xmlns:w14="http://schemas.microsoft.com/office/word/2010/wordml" xmlns:w15="http://schemas.microsoft.com/office/word/2012/wordml" xmlns:w16se="http://schemas.microsoft.com/office/word/2015/wordml/symex" xmlns:wpg="http://schemas.microsoft.com/office/word/2010/wordprocessingGroup" xmlns:wpi="http://schemas.microsoft.com/office/word/2010/wordprocessingInk" xmlns:wne="http://schemas.microsoft.com/office/word/2006/wordml" xmlns:wps="http://schemas.microsoft.com/office/word/2010/wordprocessingShape" mc:Ignorable="w14 w15 w16se wp14">
   <w:body>
     <w:p>
-      <w:bookmarkStart w:id="0" w:name="_GoBack"/>
-      <w:bookmarkEnd w:id="0"/>
       <w:r>
         <w:rPr>
           <w:noProof/>
@@ -13,15 +11,15 @@
         <mc:AlternateContent>
           <mc:Choice Requires="wps">
             <w:drawing>
-              <wp:anchor distT="0" distB="0" distL="114300" distR="114300" simplePos="0" relativeHeight="251675648" behindDoc="0" locked="0" layoutInCell="1" allowOverlap="1" wp14:anchorId="205259FA" wp14:editId="12529EEB">
+              <wp:anchor distT="0" distB="0" distL="114300" distR="114300" simplePos="0" relativeHeight="251675648" behindDoc="0" locked="0" layoutInCell="1" allowOverlap="1" wp14:anchorId="3D152EEE" wp14:editId="70B629D0">
                 <wp:simplePos x="0" y="0"/>
                 <wp:positionH relativeFrom="column">
                   <wp:posOffset>0</wp:posOffset>
                 </wp:positionH>
                 <wp:positionV relativeFrom="paragraph">
-                  <wp:posOffset>2625725</wp:posOffset>
+                  <wp:posOffset>3306808</wp:posOffset>
                 </wp:positionV>
-                <wp:extent cx="6858000" cy="6057900"/>
+                <wp:extent cx="6858000" cy="5834380"/>
                 <wp:effectExtent l="0" t="0" r="0" b="0"/>
                 <wp:wrapTopAndBottom/>
                 <wp:docPr id="10" name="SKILLS"/>
@@ -33,7 +31,7 @@
                       <wps:spPr>
                         <a:xfrm>
                           <a:off x="0" y="0"/>
-                          <a:ext cx="6858000" cy="6057900"/>
+                          <a:ext cx="6858000" cy="5834380"/>
                         </a:xfrm>
                         <a:prstGeom prst="rect">
                           <a:avLst/>
@@ -609,15 +607,7 @@
                                       <w:color w:val="000000" w:themeColor="text1"/>
                                       <w:lang w:eastAsia="en-PH"/>
                                     </w:rPr>
-                                    <w:t>Word,</w:t>
-                                  </w:r>
-                                  <w:r>
-                                    <w:rPr>
-                                      <w:rFonts w:ascii="Arial" w:eastAsia="Times New Roman" w:hAnsi="Arial" w:cs="Arial"/>
-                                      <w:color w:val="000000" w:themeColor="text1"/>
-                                      <w:lang w:eastAsia="en-PH"/>
-                                    </w:rPr>
-                                    <w:t xml:space="preserve"> </w:t>
+                                    <w:t xml:space="preserve">Word, </w:t>
                                   </w:r>
                                   <w:r>
                                     <w:rPr>
@@ -1483,7 +1473,7 @@
           </mc:Choice>
           <mc:Fallback>
             <w:pict>
-              <v:rect w14:anchorId="205259FA" id="SKILLS" o:spid="_x0000_s1026" style="position:absolute;margin-left:0;margin-top:206.75pt;width:540pt;height:477pt;z-index:251675648;visibility:visible;mso-wrap-style:square;mso-width-percent:0;mso-height-percent:0;mso-wrap-distance-left:9pt;mso-wrap-distance-top:0;mso-wrap-distance-right:9pt;mso-wrap-distance-bottom:0;mso-position-horizontal:absolute;mso-position-horizontal-relative:text;mso-position-vertical:absolute;mso-position-vertical-relative:text;mso-width-percent:0;mso-height-percent:0;mso-width-relative:margin;mso-height-relative:margin;v-text-anchor:middle" o:gfxdata="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" fillcolor="white [3212]" stroked="f" strokeweight="1pt">
+              <v:rect w14:anchorId="3D152EEE" id="SKILLS" o:spid="_x0000_s1026" style="position:absolute;margin-left:0;margin-top:260.4pt;width:540pt;height:459.4pt;z-index:251675648;visibility:visible;mso-wrap-style:square;mso-width-percent:0;mso-height-percent:0;mso-wrap-distance-left:9pt;mso-wrap-distance-top:0;mso-wrap-distance-right:9pt;mso-wrap-distance-bottom:0;mso-position-horizontal:absolute;mso-position-horizontal-relative:text;mso-position-vertical:absolute;mso-position-vertical-relative:text;mso-width-percent:0;mso-height-percent:0;mso-width-relative:margin;mso-height-relative:margin;v-text-anchor:middle" o:gfxdata="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" fillcolor="white [3212]" stroked="f" strokeweight="1pt">
                 <v:textbox>
                   <w:txbxContent>
                     <w:tbl>
@@ -2032,15 +2022,7 @@
                                 <w:color w:val="000000" w:themeColor="text1"/>
                                 <w:lang w:eastAsia="en-PH"/>
                               </w:rPr>
-                              <w:t>Word,</w:t>
-                            </w:r>
-                            <w:r>
-                              <w:rPr>
-                                <w:rFonts w:ascii="Arial" w:eastAsia="Times New Roman" w:hAnsi="Arial" w:cs="Arial"/>
-                                <w:color w:val="000000" w:themeColor="text1"/>
-                                <w:lang w:eastAsia="en-PH"/>
-                              </w:rPr>
-                              <w:t xml:space="preserve"> </w:t>
+                              <w:t xml:space="preserve">Word, </w:t>
                             </w:r>
                             <w:r>
                               <w:rPr>
@@ -2900,16 +2882,16 @@
         <mc:AlternateContent>
           <mc:Choice Requires="wps">
             <w:drawing>
-              <wp:anchor distT="0" distB="0" distL="114300" distR="114300" simplePos="0" relativeHeight="251667456" behindDoc="0" locked="0" layoutInCell="1" allowOverlap="1" wp14:anchorId="1A25970D" wp14:editId="2F20986D">
+              <wp:anchor distT="0" distB="0" distL="114300" distR="114300" simplePos="0" relativeHeight="251676672" behindDoc="0" locked="0" layoutInCell="1" allowOverlap="1" wp14:anchorId="274520F7" wp14:editId="220E6E49">
                 <wp:simplePos x="0" y="0"/>
                 <wp:positionH relativeFrom="column">
-                  <wp:posOffset>-3810</wp:posOffset>
+                  <wp:posOffset>-181</wp:posOffset>
                 </wp:positionH>
                 <wp:positionV relativeFrom="paragraph">
-                  <wp:posOffset>1492885</wp:posOffset>
+                  <wp:posOffset>1377859</wp:posOffset>
                 </wp:positionV>
-                <wp:extent cx="6858000" cy="908685"/>
-                <wp:effectExtent l="0" t="0" r="0" b="5715"/>
+                <wp:extent cx="6858000" cy="1933575"/>
+                <wp:effectExtent l="0" t="0" r="0" b="9525"/>
                 <wp:wrapTopAndBottom/>
                 <wp:docPr id="3" name="SUMMARY OF QUALIFICATION"/>
                 <wp:cNvGraphicFramePr/>
@@ -2920,7 +2902,7 @@
                       <wps:spPr>
                         <a:xfrm>
                           <a:off x="0" y="0"/>
-                          <a:ext cx="6858000" cy="908685"/>
+                          <a:ext cx="6858000" cy="1933575"/>
                         </a:xfrm>
                         <a:prstGeom prst="rect">
                           <a:avLst/>
@@ -2999,6 +2981,9 @@
                               </w:tc>
                             </w:tr>
                             <w:tr>
+                              <w:trPr>
+                                <w:trHeight w:val="2538"/>
+                              </w:trPr>
                               <w:tc>
                                 <w:tcPr>
                                   <w:tcW w:w="10482" w:type="dxa"/>
@@ -3008,27 +2993,188 @@
                                 </w:tcPr>
                                 <w:p>
                                   <w:pPr>
-                                    <w:rPr>
-                                      <w:rFonts w:ascii="Arial" w:hAnsi="Arial" w:cs="Arial"/>
-                                      <w:b/>
+                                    <w:pStyle w:val="ListParagraph"/>
+                                    <w:numPr>
+                                      <w:ilvl w:val="0"/>
+                                      <w:numId w:val="28"/>
+                                    </w:numPr>
+                                    <w:rPr>
+                                      <w:rFonts w:ascii="Arial" w:hAnsi="Arial" w:cs="Arial"/>
                                       <w:color w:val="000000" w:themeColor="text1"/>
                                     </w:rPr>
                                   </w:pPr>
+                                  <w:r>
+                                    <w:rPr>
+                                      <w:rFonts w:ascii="Arial" w:hAnsi="Arial" w:cs="Arial"/>
+                                      <w:color w:val="000000" w:themeColor="text1"/>
+                                    </w:rPr>
+                                    <w:t xml:space="preserve">Licensed Civil Engineer with a strong foundation in structural, geotechnical, and </w:t>
+                                  </w:r>
+                                  <w:r>
+                                    <w:rPr>
+                                      <w:rFonts w:ascii="Arial" w:hAnsi="Arial" w:cs="Arial"/>
+                                      <w:color w:val="000000" w:themeColor="text1"/>
+                                    </w:rPr>
+                                    <w:t>hydraulics, surveying and project management engineering</w:t>
+                                  </w:r>
+                                  <w:r>
+                                    <w:rPr>
+                                      <w:rFonts w:ascii="Arial" w:hAnsi="Arial" w:cs="Arial"/>
+                                      <w:color w:val="000000" w:themeColor="text1"/>
+                                    </w:rPr>
+                                    <w:t>.</w:t>
+                                  </w:r>
                                 </w:p>
-                              </w:tc>
-                            </w:tr>
-                            <w:tr>
-                              <w:tc>
-                                <w:tcPr>
-                                  <w:tcW w:w="10482" w:type="dxa"/>
-                                </w:tcPr>
                                 <w:p>
                                   <w:pPr>
+                                    <w:pStyle w:val="ListParagraph"/>
+                                    <w:numPr>
+                                      <w:ilvl w:val="0"/>
+                                      <w:numId w:val="28"/>
+                                    </w:numPr>
                                     <w:rPr>
                                       <w:rFonts w:ascii="Arial" w:hAnsi="Arial" w:cs="Arial"/>
                                       <w:color w:val="000000" w:themeColor="text1"/>
                                     </w:rPr>
                                   </w:pPr>
+                                  <w:r>
+                                    <w:rPr>
+                                      <w:rFonts w:ascii="Arial" w:hAnsi="Arial" w:cs="Arial"/>
+                                      <w:color w:val="000000" w:themeColor="text1"/>
+                                    </w:rPr>
+                                    <w:t>Proficient in engineering t</w:t>
+                                  </w:r>
+                                  <w:r>
+                                    <w:rPr>
+                                      <w:rFonts w:ascii="Arial" w:hAnsi="Arial" w:cs="Arial"/>
+                                      <w:color w:val="000000" w:themeColor="text1"/>
+                                    </w:rPr>
+                                    <w:t>ools: STAAD, AutoCAD, and Revit</w:t>
+                                  </w:r>
+                                  <w:r>
+                                    <w:t xml:space="preserve"> </w:t>
+                                  </w:r>
+                                  <w:r>
+                                    <w:rPr>
+                                      <w:rFonts w:ascii="Arial" w:hAnsi="Arial" w:cs="Arial"/>
+                                      <w:color w:val="000000" w:themeColor="text1"/>
+                                    </w:rPr>
+                                    <w:t>along with essential online and offline software.</w:t>
+                                  </w:r>
+                                </w:p>
+                                <w:p>
+                                  <w:pPr>
+                                    <w:pStyle w:val="ListParagraph"/>
+                                    <w:numPr>
+                                      <w:ilvl w:val="0"/>
+                                      <w:numId w:val="28"/>
+                                    </w:numPr>
+                                    <w:rPr>
+                                      <w:rFonts w:ascii="Arial" w:hAnsi="Arial" w:cs="Arial"/>
+                                      <w:color w:val="000000" w:themeColor="text1"/>
+                                    </w:rPr>
+                                  </w:pPr>
+                                  <w:r>
+                                    <w:rPr>
+                                      <w:rFonts w:ascii="Arial" w:hAnsi="Arial" w:cs="Arial"/>
+                                      <w:color w:val="000000" w:themeColor="text1"/>
+                                    </w:rPr>
+                                    <w:t>Experienced in programming to enhance engineering processes.</w:t>
+                                  </w:r>
+                                </w:p>
+                                <w:p>
+                                  <w:pPr>
+                                    <w:pStyle w:val="ListParagraph"/>
+                                    <w:numPr>
+                                      <w:ilvl w:val="0"/>
+                                      <w:numId w:val="28"/>
+                                    </w:numPr>
+                                    <w:rPr>
+                                      <w:rFonts w:ascii="Arial" w:hAnsi="Arial" w:cs="Arial"/>
+                                      <w:color w:val="000000" w:themeColor="text1"/>
+                                    </w:rPr>
+                                  </w:pPr>
+                                  <w:r>
+                                    <w:rPr>
+                                      <w:rFonts w:ascii="Arial" w:hAnsi="Arial" w:cs="Arial"/>
+                                      <w:color w:val="000000" w:themeColor="text1"/>
+                                    </w:rPr>
+                                    <w:t>Worked as a Freelance Draftsman and Quantity Surveyor, delivering tailored solutions to clients.</w:t>
+                                  </w:r>
+                                </w:p>
+                                <w:p>
+                                  <w:pPr>
+                                    <w:pStyle w:val="ListParagraph"/>
+                                    <w:numPr>
+                                      <w:ilvl w:val="0"/>
+                                      <w:numId w:val="28"/>
+                                    </w:numPr>
+                                    <w:rPr>
+                                      <w:rFonts w:ascii="Arial" w:hAnsi="Arial" w:cs="Arial"/>
+                                      <w:color w:val="000000" w:themeColor="text1"/>
+                                    </w:rPr>
+                                  </w:pPr>
+                                  <w:r>
+                                    <w:rPr>
+                                      <w:rFonts w:ascii="Arial" w:hAnsi="Arial" w:cs="Arial"/>
+                                      <w:color w:val="000000" w:themeColor="text1"/>
+                                    </w:rPr>
+                                    <w:t xml:space="preserve">Honed </w:t>
+                                  </w:r>
+                                  <w:r>
+                                    <w:rPr>
+                                      <w:rFonts w:ascii="Arial" w:hAnsi="Arial" w:cs="Arial"/>
+                                      <w:color w:val="000000" w:themeColor="text1"/>
+                                    </w:rPr>
+                                    <w:t>analytical and communication skills as an Energy Trader.</w:t>
+                                  </w:r>
+                                </w:p>
+                                <w:p>
+                                  <w:pPr>
+                                    <w:pStyle w:val="ListParagraph"/>
+                                    <w:numPr>
+                                      <w:ilvl w:val="0"/>
+                                      <w:numId w:val="28"/>
+                                    </w:numPr>
+                                    <w:rPr>
+                                      <w:rFonts w:ascii="Arial" w:hAnsi="Arial" w:cs="Arial"/>
+                                      <w:color w:val="000000" w:themeColor="text1"/>
+                                    </w:rPr>
+                                  </w:pPr>
+                                  <w:r>
+                                    <w:rPr>
+                                      <w:rFonts w:ascii="Arial" w:hAnsi="Arial" w:cs="Arial"/>
+                                      <w:color w:val="000000" w:themeColor="text1"/>
+                                    </w:rPr>
+                                    <w:t xml:space="preserve">Major strengths are </w:t>
+                                  </w:r>
+                                  <w:r>
+                                    <w:rPr>
+                                      <w:rFonts w:ascii="Arial" w:hAnsi="Arial" w:cs="Arial"/>
+                                      <w:color w:val="000000" w:themeColor="text1"/>
+                                    </w:rPr>
+                                    <w:t>critical thinking, problem-solving, and effective teamwork.</w:t>
+                                  </w:r>
+                                </w:p>
+                                <w:p>
+                                  <w:pPr>
+                                    <w:pStyle w:val="ListParagraph"/>
+                                    <w:numPr>
+                                      <w:ilvl w:val="0"/>
+                                      <w:numId w:val="28"/>
+                                    </w:numPr>
+                                    <w:rPr>
+                                      <w:rFonts w:ascii="Arial" w:hAnsi="Arial" w:cs="Arial"/>
+                                      <w:color w:val="000000" w:themeColor="text1"/>
+                                    </w:rPr>
+                                  </w:pPr>
+                                  <w:r>
+                                    <w:rPr>
+                                      <w:rFonts w:ascii="Arial" w:hAnsi="Arial" w:cs="Arial"/>
+                                      <w:color w:val="000000" w:themeColor="text1"/>
+                                    </w:rPr>
+                                    <w:t>Committed to ongoing professional development and academic excellence.</w:t>
+                                  </w:r>
                                 </w:p>
                               </w:tc>
                             </w:tr>
@@ -3099,7 +3245,7 @@
           </mc:Choice>
           <mc:Fallback>
             <w:pict>
-              <v:rect w14:anchorId="1A25970D" id="SUMMARY OF QUALIFICATION" o:spid="_x0000_s1027" style="position:absolute;margin-left:-.3pt;margin-top:117.55pt;width:540pt;height:71.55pt;z-index:251667456;visibility:visible;mso-wrap-style:square;mso-width-percent:0;mso-height-percent:0;mso-wrap-distance-left:9pt;mso-wrap-distance-top:0;mso-wrap-distance-right:9pt;mso-wrap-distance-bottom:0;mso-position-horizontal:absolute;mso-position-horizontal-relative:text;mso-position-vertical:absolute;mso-position-vertical-relative:text;mso-width-percent:0;mso-height-percent:0;mso-width-relative:margin;mso-height-relative:margin;v-text-anchor:middle" o:gfxdata="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" fillcolor="white [3212]" stroked="f" strokeweight="1pt">
+              <v:rect w14:anchorId="274520F7" id="SUMMARY OF QUALIFICATION" o:spid="_x0000_s1027" style="position:absolute;margin-left:0;margin-top:108.5pt;width:540pt;height:152.25pt;z-index:251676672;visibility:visible;mso-wrap-style:square;mso-width-percent:0;mso-height-percent:0;mso-wrap-distance-left:9pt;mso-wrap-distance-top:0;mso-wrap-distance-right:9pt;mso-wrap-distance-bottom:0;mso-position-horizontal:absolute;mso-position-horizontal-relative:text;mso-position-vertical:absolute;mso-position-vertical-relative:text;mso-width-percent:0;mso-height-percent:0;mso-width-relative:margin;mso-height-relative:margin;v-text-anchor:middle" o:gfxdata="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" fillcolor="white [3212]" stroked="f" strokeweight="1pt">
                 <v:textbox>
                   <w:txbxContent>
                     <w:tbl>
@@ -3151,6 +3297,9 @@
                         </w:tc>
                       </w:tr>
                       <w:tr>
+                        <w:trPr>
+                          <w:trHeight w:val="2538"/>
+                        </w:trPr>
                         <w:tc>
                           <w:tcPr>
                             <w:tcW w:w="10482" w:type="dxa"/>
@@ -3160,27 +3309,188 @@
                           </w:tcPr>
                           <w:p>
                             <w:pPr>
-                              <w:rPr>
-                                <w:rFonts w:ascii="Arial" w:hAnsi="Arial" w:cs="Arial"/>
-                                <w:b/>
-                                <w:color w:val="000000" w:themeColor="text1"/>
-                              </w:rPr>
-                            </w:pPr>
-                          </w:p>
-                        </w:tc>
-                      </w:tr>
-                      <w:tr>
-                        <w:tc>
-                          <w:tcPr>
-                            <w:tcW w:w="10482" w:type="dxa"/>
-                          </w:tcPr>
-                          <w:p>
-                            <w:pPr>
-                              <w:rPr>
-                                <w:rFonts w:ascii="Arial" w:hAnsi="Arial" w:cs="Arial"/>
-                                <w:color w:val="000000" w:themeColor="text1"/>
-                              </w:rPr>
-                            </w:pPr>
+                              <w:pStyle w:val="ListParagraph"/>
+                              <w:numPr>
+                                <w:ilvl w:val="0"/>
+                                <w:numId w:val="28"/>
+                              </w:numPr>
+                              <w:rPr>
+                                <w:rFonts w:ascii="Arial" w:hAnsi="Arial" w:cs="Arial"/>
+                                <w:color w:val="000000" w:themeColor="text1"/>
+                              </w:rPr>
+                            </w:pPr>
+                            <w:r>
+                              <w:rPr>
+                                <w:rFonts w:ascii="Arial" w:hAnsi="Arial" w:cs="Arial"/>
+                                <w:color w:val="000000" w:themeColor="text1"/>
+                              </w:rPr>
+                              <w:t xml:space="preserve">Licensed Civil Engineer with a strong foundation in structural, geotechnical, and </w:t>
+                            </w:r>
+                            <w:r>
+                              <w:rPr>
+                                <w:rFonts w:ascii="Arial" w:hAnsi="Arial" w:cs="Arial"/>
+                                <w:color w:val="000000" w:themeColor="text1"/>
+                              </w:rPr>
+                              <w:t>hydraulics, surveying and project management engineering</w:t>
+                            </w:r>
+                            <w:r>
+                              <w:rPr>
+                                <w:rFonts w:ascii="Arial" w:hAnsi="Arial" w:cs="Arial"/>
+                                <w:color w:val="000000" w:themeColor="text1"/>
+                              </w:rPr>
+                              <w:t>.</w:t>
+                            </w:r>
+                          </w:p>
+                          <w:p>
+                            <w:pPr>
+                              <w:pStyle w:val="ListParagraph"/>
+                              <w:numPr>
+                                <w:ilvl w:val="0"/>
+                                <w:numId w:val="28"/>
+                              </w:numPr>
+                              <w:rPr>
+                                <w:rFonts w:ascii="Arial" w:hAnsi="Arial" w:cs="Arial"/>
+                                <w:color w:val="000000" w:themeColor="text1"/>
+                              </w:rPr>
+                            </w:pPr>
+                            <w:r>
+                              <w:rPr>
+                                <w:rFonts w:ascii="Arial" w:hAnsi="Arial" w:cs="Arial"/>
+                                <w:color w:val="000000" w:themeColor="text1"/>
+                              </w:rPr>
+                              <w:t>Proficient in engineering t</w:t>
+                            </w:r>
+                            <w:r>
+                              <w:rPr>
+                                <w:rFonts w:ascii="Arial" w:hAnsi="Arial" w:cs="Arial"/>
+                                <w:color w:val="000000" w:themeColor="text1"/>
+                              </w:rPr>
+                              <w:t>ools: STAAD, AutoCAD, and Revit</w:t>
+                            </w:r>
+                            <w:r>
+                              <w:t xml:space="preserve"> </w:t>
+                            </w:r>
+                            <w:r>
+                              <w:rPr>
+                                <w:rFonts w:ascii="Arial" w:hAnsi="Arial" w:cs="Arial"/>
+                                <w:color w:val="000000" w:themeColor="text1"/>
+                              </w:rPr>
+                              <w:t>along with essential online and offline software.</w:t>
+                            </w:r>
+                          </w:p>
+                          <w:p>
+                            <w:pPr>
+                              <w:pStyle w:val="ListParagraph"/>
+                              <w:numPr>
+                                <w:ilvl w:val="0"/>
+                                <w:numId w:val="28"/>
+                              </w:numPr>
+                              <w:rPr>
+                                <w:rFonts w:ascii="Arial" w:hAnsi="Arial" w:cs="Arial"/>
+                                <w:color w:val="000000" w:themeColor="text1"/>
+                              </w:rPr>
+                            </w:pPr>
+                            <w:r>
+                              <w:rPr>
+                                <w:rFonts w:ascii="Arial" w:hAnsi="Arial" w:cs="Arial"/>
+                                <w:color w:val="000000" w:themeColor="text1"/>
+                              </w:rPr>
+                              <w:t>Experienced in programming to enhance engineering processes.</w:t>
+                            </w:r>
+                          </w:p>
+                          <w:p>
+                            <w:pPr>
+                              <w:pStyle w:val="ListParagraph"/>
+                              <w:numPr>
+                                <w:ilvl w:val="0"/>
+                                <w:numId w:val="28"/>
+                              </w:numPr>
+                              <w:rPr>
+                                <w:rFonts w:ascii="Arial" w:hAnsi="Arial" w:cs="Arial"/>
+                                <w:color w:val="000000" w:themeColor="text1"/>
+                              </w:rPr>
+                            </w:pPr>
+                            <w:r>
+                              <w:rPr>
+                                <w:rFonts w:ascii="Arial" w:hAnsi="Arial" w:cs="Arial"/>
+                                <w:color w:val="000000" w:themeColor="text1"/>
+                              </w:rPr>
+                              <w:t>Worked as a Freelance Draftsman and Quantity Surveyor, delivering tailored solutions to clients.</w:t>
+                            </w:r>
+                          </w:p>
+                          <w:p>
+                            <w:pPr>
+                              <w:pStyle w:val="ListParagraph"/>
+                              <w:numPr>
+                                <w:ilvl w:val="0"/>
+                                <w:numId w:val="28"/>
+                              </w:numPr>
+                              <w:rPr>
+                                <w:rFonts w:ascii="Arial" w:hAnsi="Arial" w:cs="Arial"/>
+                                <w:color w:val="000000" w:themeColor="text1"/>
+                              </w:rPr>
+                            </w:pPr>
+                            <w:r>
+                              <w:rPr>
+                                <w:rFonts w:ascii="Arial" w:hAnsi="Arial" w:cs="Arial"/>
+                                <w:color w:val="000000" w:themeColor="text1"/>
+                              </w:rPr>
+                              <w:t xml:space="preserve">Honed </w:t>
+                            </w:r>
+                            <w:r>
+                              <w:rPr>
+                                <w:rFonts w:ascii="Arial" w:hAnsi="Arial" w:cs="Arial"/>
+                                <w:color w:val="000000" w:themeColor="text1"/>
+                              </w:rPr>
+                              <w:t>analytical and communication skills as an Energy Trader.</w:t>
+                            </w:r>
+                          </w:p>
+                          <w:p>
+                            <w:pPr>
+                              <w:pStyle w:val="ListParagraph"/>
+                              <w:numPr>
+                                <w:ilvl w:val="0"/>
+                                <w:numId w:val="28"/>
+                              </w:numPr>
+                              <w:rPr>
+                                <w:rFonts w:ascii="Arial" w:hAnsi="Arial" w:cs="Arial"/>
+                                <w:color w:val="000000" w:themeColor="text1"/>
+                              </w:rPr>
+                            </w:pPr>
+                            <w:r>
+                              <w:rPr>
+                                <w:rFonts w:ascii="Arial" w:hAnsi="Arial" w:cs="Arial"/>
+                                <w:color w:val="000000" w:themeColor="text1"/>
+                              </w:rPr>
+                              <w:t xml:space="preserve">Major strengths are </w:t>
+                            </w:r>
+                            <w:r>
+                              <w:rPr>
+                                <w:rFonts w:ascii="Arial" w:hAnsi="Arial" w:cs="Arial"/>
+                                <w:color w:val="000000" w:themeColor="text1"/>
+                              </w:rPr>
+                              <w:t>critical thinking, problem-solving, and effective teamwork.</w:t>
+                            </w:r>
+                          </w:p>
+                          <w:p>
+                            <w:pPr>
+                              <w:pStyle w:val="ListParagraph"/>
+                              <w:numPr>
+                                <w:ilvl w:val="0"/>
+                                <w:numId w:val="28"/>
+                              </w:numPr>
+                              <w:rPr>
+                                <w:rFonts w:ascii="Arial" w:hAnsi="Arial" w:cs="Arial"/>
+                                <w:color w:val="000000" w:themeColor="text1"/>
+                              </w:rPr>
+                            </w:pPr>
+                            <w:r>
+                              <w:rPr>
+                                <w:rFonts w:ascii="Arial" w:hAnsi="Arial" w:cs="Arial"/>
+                                <w:color w:val="000000" w:themeColor="text1"/>
+                              </w:rPr>
+                              <w:t>Committed to ongoing professional development and academic excellence.</w:t>
+                            </w:r>
                           </w:p>
                         </w:tc>
                       </w:tr>
@@ -3439,7 +3749,6 @@
                                       <w:rFonts w:ascii="Arial" w:hAnsi="Arial" w:cs="Arial"/>
                                       <w:i/>
                                       <w:color w:val="000000" w:themeColor="text1"/>
-                                      <w:sz w:val="24"/>
                                       <w:szCs w:val="24"/>
                                     </w:rPr>
                                   </w:pPr>
@@ -3448,7 +3757,6 @@
                                       <w:rFonts w:ascii="Arial" w:hAnsi="Arial" w:cs="Arial"/>
                                       <w:i/>
                                       <w:color w:val="000000" w:themeColor="text1"/>
-                                      <w:sz w:val="24"/>
                                       <w:szCs w:val="24"/>
                                     </w:rPr>
                                     <w:t>Civil Engineer</w:t>
@@ -3495,7 +3803,6 @@
                                     <w:rPr>
                                       <w:rFonts w:ascii="Arial" w:hAnsi="Arial" w:cs="Arial"/>
                                       <w:color w:val="000000" w:themeColor="text1"/>
-                                      <w:sz w:val="24"/>
                                       <w:szCs w:val="24"/>
                                     </w:rPr>
                                   </w:pPr>
@@ -3540,7 +3847,6 @@
                                     <w:rPr>
                                       <w:rFonts w:ascii="Arial" w:hAnsi="Arial" w:cs="Arial"/>
                                       <w:color w:val="000000" w:themeColor="text1"/>
-                                      <w:sz w:val="24"/>
                                       <w:szCs w:val="24"/>
                                     </w:rPr>
                                   </w:pPr>
@@ -3548,7 +3854,6 @@
                                     <w:rPr>
                                       <w:rFonts w:ascii="Arial" w:hAnsi="Arial" w:cs="Arial"/>
                                       <w:color w:val="000000" w:themeColor="text1"/>
-                                      <w:sz w:val="24"/>
                                       <w:szCs w:val="24"/>
                                     </w:rPr>
                                     <w:t>Email</w:t>
@@ -3570,7 +3875,6 @@
                                     <w:rPr>
                                       <w:rFonts w:ascii="Arial" w:hAnsi="Arial" w:cs="Arial"/>
                                       <w:color w:val="000000" w:themeColor="text1"/>
-                                      <w:sz w:val="24"/>
                                       <w:szCs w:val="24"/>
                                     </w:rPr>
                                   </w:pPr>
@@ -3578,7 +3882,6 @@
                                     <w:rPr>
                                       <w:rFonts w:ascii="Arial" w:hAnsi="Arial" w:cs="Arial"/>
                                       <w:color w:val="000000" w:themeColor="text1"/>
-                                      <w:sz w:val="24"/>
                                       <w:szCs w:val="24"/>
                                     </w:rPr>
                                     <w:t>: elysonpanolino@gmail.com</w:t>
@@ -3624,7 +3927,6 @@
                                     <w:rPr>
                                       <w:rFonts w:ascii="Arial" w:hAnsi="Arial" w:cs="Arial"/>
                                       <w:color w:val="000000" w:themeColor="text1"/>
-                                      <w:sz w:val="24"/>
                                       <w:szCs w:val="24"/>
                                     </w:rPr>
                                   </w:pPr>
@@ -3632,7 +3934,6 @@
                                     <w:rPr>
                                       <w:rFonts w:ascii="Arial" w:hAnsi="Arial" w:cs="Arial"/>
                                       <w:color w:val="000000" w:themeColor="text1"/>
-                                      <w:sz w:val="24"/>
                                       <w:szCs w:val="24"/>
                                     </w:rPr>
                                     <w:t>A</w:t>
@@ -3641,7 +3942,6 @@
                                     <w:rPr>
                                       <w:rFonts w:ascii="Arial" w:hAnsi="Arial" w:cs="Arial"/>
                                       <w:color w:val="000000" w:themeColor="text1"/>
-                                      <w:sz w:val="24"/>
                                       <w:szCs w:val="24"/>
                                     </w:rPr>
                                     <w:t>ddress</w:t>
@@ -3663,7 +3963,6 @@
                                     <w:rPr>
                                       <w:rFonts w:ascii="Arial" w:hAnsi="Arial" w:cs="Arial"/>
                                       <w:color w:val="000000" w:themeColor="text1"/>
-                                      <w:sz w:val="24"/>
                                       <w:szCs w:val="24"/>
                                     </w:rPr>
                                   </w:pPr>
@@ -3671,7 +3970,6 @@
                                     <w:rPr>
                                       <w:rFonts w:ascii="Arial" w:hAnsi="Arial" w:cs="Arial"/>
                                       <w:color w:val="000000" w:themeColor="text1"/>
-                                      <w:sz w:val="24"/>
                                       <w:szCs w:val="24"/>
                                     </w:rPr>
                                     <w:t xml:space="preserve">: Santa Monica, Puerto </w:t>
@@ -3681,7 +3979,6 @@
                                     <w:rPr>
                                       <w:rFonts w:ascii="Arial" w:hAnsi="Arial" w:cs="Arial"/>
                                       <w:color w:val="000000" w:themeColor="text1"/>
-                                      <w:sz w:val="24"/>
                                       <w:szCs w:val="24"/>
                                     </w:rPr>
                                     <w:t>Princesa</w:t>
@@ -3691,7 +3988,6 @@
                                     <w:rPr>
                                       <w:rFonts w:ascii="Arial" w:hAnsi="Arial" w:cs="Arial"/>
                                       <w:color w:val="000000" w:themeColor="text1"/>
-                                      <w:sz w:val="24"/>
                                       <w:szCs w:val="24"/>
                                     </w:rPr>
                                     <w:t xml:space="preserve"> City</w:t>
@@ -3737,7 +4033,6 @@
                                     <w:rPr>
                                       <w:rFonts w:ascii="Arial" w:hAnsi="Arial" w:cs="Arial"/>
                                       <w:color w:val="000000" w:themeColor="text1"/>
-                                      <w:sz w:val="24"/>
                                       <w:szCs w:val="24"/>
                                     </w:rPr>
                                   </w:pPr>
@@ -3745,7 +4040,6 @@
                                     <w:rPr>
                                       <w:rFonts w:ascii="Arial" w:hAnsi="Arial" w:cs="Arial"/>
                                       <w:color w:val="000000" w:themeColor="text1"/>
-                                      <w:sz w:val="24"/>
                                       <w:szCs w:val="24"/>
                                     </w:rPr>
                                     <w:t>Mobile</w:t>
@@ -3767,7 +4061,6 @@
                                     <w:rPr>
                                       <w:rFonts w:ascii="Arial" w:hAnsi="Arial" w:cs="Arial"/>
                                       <w:color w:val="000000" w:themeColor="text1"/>
-                                      <w:sz w:val="24"/>
                                       <w:szCs w:val="24"/>
                                     </w:rPr>
                                   </w:pPr>
@@ -3775,7 +4068,6 @@
                                     <w:rPr>
                                       <w:rFonts w:ascii="Arial" w:hAnsi="Arial" w:cs="Arial"/>
                                       <w:color w:val="000000" w:themeColor="text1"/>
-                                      <w:sz w:val="24"/>
                                       <w:szCs w:val="24"/>
                                     </w:rPr>
                                     <w:t>: 0930-696-3101</w:t>
@@ -4029,7 +4321,6 @@
                                 <w:rFonts w:ascii="Arial" w:hAnsi="Arial" w:cs="Arial"/>
                                 <w:i/>
                                 <w:color w:val="000000" w:themeColor="text1"/>
-                                <w:sz w:val="24"/>
                                 <w:szCs w:val="24"/>
                               </w:rPr>
                             </w:pPr>
@@ -4038,7 +4329,6 @@
                                 <w:rFonts w:ascii="Arial" w:hAnsi="Arial" w:cs="Arial"/>
                                 <w:i/>
                                 <w:color w:val="000000" w:themeColor="text1"/>
-                                <w:sz w:val="24"/>
                                 <w:szCs w:val="24"/>
                               </w:rPr>
                               <w:t>Civil Engineer</w:t>
@@ -4085,7 +4375,6 @@
                               <w:rPr>
                                 <w:rFonts w:ascii="Arial" w:hAnsi="Arial" w:cs="Arial"/>
                                 <w:color w:val="000000" w:themeColor="text1"/>
-                                <w:sz w:val="24"/>
                                 <w:szCs w:val="24"/>
                               </w:rPr>
                             </w:pPr>
@@ -4130,7 +4419,6 @@
                               <w:rPr>
                                 <w:rFonts w:ascii="Arial" w:hAnsi="Arial" w:cs="Arial"/>
                                 <w:color w:val="000000" w:themeColor="text1"/>
-                                <w:sz w:val="24"/>
                                 <w:szCs w:val="24"/>
                               </w:rPr>
                             </w:pPr>
@@ -4138,7 +4426,6 @@
                               <w:rPr>
                                 <w:rFonts w:ascii="Arial" w:hAnsi="Arial" w:cs="Arial"/>
                                 <w:color w:val="000000" w:themeColor="text1"/>
-                                <w:sz w:val="24"/>
                                 <w:szCs w:val="24"/>
                               </w:rPr>
                               <w:t>Email</w:t>
@@ -4160,7 +4447,6 @@
                               <w:rPr>
                                 <w:rFonts w:ascii="Arial" w:hAnsi="Arial" w:cs="Arial"/>
                                 <w:color w:val="000000" w:themeColor="text1"/>
-                                <w:sz w:val="24"/>
                                 <w:szCs w:val="24"/>
                               </w:rPr>
                             </w:pPr>
@@ -4168,7 +4454,6 @@
                               <w:rPr>
                                 <w:rFonts w:ascii="Arial" w:hAnsi="Arial" w:cs="Arial"/>
                                 <w:color w:val="000000" w:themeColor="text1"/>
-                                <w:sz w:val="24"/>
                                 <w:szCs w:val="24"/>
                               </w:rPr>
                               <w:t>: elysonpanolino@gmail.com</w:t>
@@ -4214,7 +4499,6 @@
                               <w:rPr>
                                 <w:rFonts w:ascii="Arial" w:hAnsi="Arial" w:cs="Arial"/>
                                 <w:color w:val="000000" w:themeColor="text1"/>
-                                <w:sz w:val="24"/>
                                 <w:szCs w:val="24"/>
                               </w:rPr>
                             </w:pPr>
@@ -4222,7 +4506,6 @@
                               <w:rPr>
                                 <w:rFonts w:ascii="Arial" w:hAnsi="Arial" w:cs="Arial"/>
                                 <w:color w:val="000000" w:themeColor="text1"/>
-                                <w:sz w:val="24"/>
                                 <w:szCs w:val="24"/>
                               </w:rPr>
                               <w:t>A</w:t>
@@ -4231,7 +4514,6 @@
                               <w:rPr>
                                 <w:rFonts w:ascii="Arial" w:hAnsi="Arial" w:cs="Arial"/>
                                 <w:color w:val="000000" w:themeColor="text1"/>
-                                <w:sz w:val="24"/>
                                 <w:szCs w:val="24"/>
                               </w:rPr>
                               <w:t>ddress</w:t>
@@ -4253,7 +4535,6 @@
                               <w:rPr>
                                 <w:rFonts w:ascii="Arial" w:hAnsi="Arial" w:cs="Arial"/>
                                 <w:color w:val="000000" w:themeColor="text1"/>
-                                <w:sz w:val="24"/>
                                 <w:szCs w:val="24"/>
                               </w:rPr>
                             </w:pPr>
@@ -4261,7 +4542,6 @@
                               <w:rPr>
                                 <w:rFonts w:ascii="Arial" w:hAnsi="Arial" w:cs="Arial"/>
                                 <w:color w:val="000000" w:themeColor="text1"/>
-                                <w:sz w:val="24"/>
                                 <w:szCs w:val="24"/>
                               </w:rPr>
                               <w:t xml:space="preserve">: Santa Monica, Puerto </w:t>
@@ -4271,7 +4551,6 @@
                               <w:rPr>
                                 <w:rFonts w:ascii="Arial" w:hAnsi="Arial" w:cs="Arial"/>
                                 <w:color w:val="000000" w:themeColor="text1"/>
-                                <w:sz w:val="24"/>
                                 <w:szCs w:val="24"/>
                               </w:rPr>
                               <w:t>Princesa</w:t>
@@ -4281,7 +4560,6 @@
                               <w:rPr>
                                 <w:rFonts w:ascii="Arial" w:hAnsi="Arial" w:cs="Arial"/>
                                 <w:color w:val="000000" w:themeColor="text1"/>
-                                <w:sz w:val="24"/>
                                 <w:szCs w:val="24"/>
                               </w:rPr>
                               <w:t xml:space="preserve"> City</w:t>
@@ -4327,7 +4605,6 @@
                               <w:rPr>
                                 <w:rFonts w:ascii="Arial" w:hAnsi="Arial" w:cs="Arial"/>
                                 <w:color w:val="000000" w:themeColor="text1"/>
-                                <w:sz w:val="24"/>
                                 <w:szCs w:val="24"/>
                               </w:rPr>
                             </w:pPr>
@@ -4335,7 +4612,6 @@
                               <w:rPr>
                                 <w:rFonts w:ascii="Arial" w:hAnsi="Arial" w:cs="Arial"/>
                                 <w:color w:val="000000" w:themeColor="text1"/>
-                                <w:sz w:val="24"/>
                                 <w:szCs w:val="24"/>
                               </w:rPr>
                               <w:t>Mobile</w:t>
@@ -4357,7 +4633,6 @@
                               <w:rPr>
                                 <w:rFonts w:ascii="Arial" w:hAnsi="Arial" w:cs="Arial"/>
                                 <w:color w:val="000000" w:themeColor="text1"/>
-                                <w:sz w:val="24"/>
                                 <w:szCs w:val="24"/>
                               </w:rPr>
                             </w:pPr>
@@ -4365,7 +4640,6 @@
                               <w:rPr>
                                 <w:rFonts w:ascii="Arial" w:hAnsi="Arial" w:cs="Arial"/>
                                 <w:color w:val="000000" w:themeColor="text1"/>
-                                <w:sz w:val="24"/>
                                 <w:szCs w:val="24"/>
                               </w:rPr>
                               <w:t>: 0930-696-3101</w:t>
@@ -4469,13 +4743,13 @@
         <mc:AlternateContent>
           <mc:Choice Requires="wps">
             <w:drawing>
-              <wp:anchor distT="0" distB="0" distL="114300" distR="114300" simplePos="0" relativeHeight="251661312" behindDoc="0" locked="0" layoutInCell="1" allowOverlap="1" wp14:anchorId="1ADBE755" wp14:editId="01466061">
+              <wp:anchor distT="0" distB="0" distL="114300" distR="114300" simplePos="0" relativeHeight="251661312" behindDoc="0" locked="0" layoutInCell="1" allowOverlap="1" wp14:anchorId="020CC63B" wp14:editId="3F1D69D9">
                 <wp:simplePos x="0" y="0"/>
                 <wp:positionH relativeFrom="column">
-                  <wp:posOffset>0</wp:posOffset>
+                  <wp:posOffset>-5443</wp:posOffset>
                 </wp:positionH>
                 <wp:positionV relativeFrom="paragraph">
-                  <wp:posOffset>5026025</wp:posOffset>
+                  <wp:posOffset>4688205</wp:posOffset>
                 </wp:positionV>
                 <wp:extent cx="6858000" cy="4114800"/>
                 <wp:effectExtent l="0" t="0" r="0" b="0"/>
@@ -5363,7 +5637,7 @@
           </mc:Choice>
           <mc:Fallback>
             <w:pict>
-              <v:rect w14:anchorId="1ADBE755" id="EDUCATION" o:spid="_x0000_s1029" style="position:absolute;margin-left:0;margin-top:395.75pt;width:540pt;height:324pt;z-index:251661312;visibility:visible;mso-wrap-style:square;mso-width-percent:0;mso-height-percent:0;mso-wrap-distance-left:9pt;mso-wrap-distance-top:0;mso-wrap-distance-right:9pt;mso-wrap-distance-bottom:0;mso-position-horizontal:absolute;mso-position-horizontal-relative:text;mso-position-vertical:absolute;mso-position-vertical-relative:text;mso-width-percent:0;mso-height-percent:0;mso-width-relative:margin;mso-height-relative:margin;v-text-anchor:middle" o:gfxdata="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" fillcolor="white [3212]" stroked="f" strokeweight="1pt">
+              <v:rect w14:anchorId="020CC63B" id="EDUCATION" o:spid="_x0000_s1029" style="position:absolute;margin-left:-.45pt;margin-top:369.15pt;width:540pt;height:324pt;z-index:251661312;visibility:visible;mso-wrap-style:square;mso-width-percent:0;mso-height-percent:0;mso-wrap-distance-left:9pt;mso-wrap-distance-top:0;mso-wrap-distance-right:9pt;mso-wrap-distance-bottom:0;mso-position-horizontal:absolute;mso-position-horizontal-relative:text;mso-position-vertical:absolute;mso-position-vertical-relative:text;mso-width-percent:0;mso-height-percent:0;mso-width-relative:margin;mso-height-relative:margin;v-text-anchor:middle" o:gfxdata="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" fillcolor="white [3212]" stroked="f" strokeweight="1pt">
                 <v:textbox>
                   <w:txbxContent>
                     <w:tbl>
@@ -6204,7 +6478,7 @@
         <mc:AlternateContent>
           <mc:Choice Requires="wps">
             <w:drawing>
-              <wp:anchor distT="0" distB="0" distL="114300" distR="114300" simplePos="0" relativeHeight="251665408" behindDoc="0" locked="0" layoutInCell="1" allowOverlap="1" wp14:anchorId="03EC1B12" wp14:editId="13D72D00">
+              <wp:anchor distT="0" distB="0" distL="114300" distR="114300" simplePos="0" relativeHeight="251665408" behindDoc="0" locked="0" layoutInCell="1" allowOverlap="1" wp14:anchorId="73A7BA67" wp14:editId="04A7043F">
                 <wp:simplePos x="0" y="0"/>
                 <wp:positionH relativeFrom="column">
                   <wp:posOffset>0</wp:posOffset>
@@ -6212,7 +6486,7 @@
                 <wp:positionV relativeFrom="paragraph">
                   <wp:posOffset>0</wp:posOffset>
                 </wp:positionV>
-                <wp:extent cx="6858000" cy="4914900"/>
+                <wp:extent cx="6858000" cy="4686300"/>
                 <wp:effectExtent l="0" t="0" r="0" b="0"/>
                 <wp:wrapTopAndBottom/>
                 <wp:docPr id="2" name="WORK EXPERIENCE"/>
@@ -6224,7 +6498,7 @@
                       <wps:spPr>
                         <a:xfrm>
                           <a:off x="0" y="0"/>
-                          <a:ext cx="6858000" cy="4914900"/>
+                          <a:ext cx="6858000" cy="4686300"/>
                         </a:xfrm>
                         <a:prstGeom prst="rect">
                           <a:avLst/>
@@ -6639,23 +6913,7 @@
                                       <w:color w:val="000000" w:themeColor="text1"/>
                                       <w:lang w:eastAsia="en-PH"/>
                                     </w:rPr>
-                                    <w:t xml:space="preserve"> (Online Platforms) </w:t>
-                                  </w:r>
-                                  <w:r>
-                                    <w:rPr>
-                                      <w:rFonts w:ascii="Arial" w:hAnsi="Arial" w:cs="Arial"/>
-                                      <w:color w:val="000000" w:themeColor="text1"/>
-                                      <w:lang w:eastAsia="en-PH"/>
-                                    </w:rPr>
-                                    <w:t xml:space="preserve">— </w:t>
-                                  </w:r>
-                                  <w:r>
-                                    <w:rPr>
-                                      <w:rFonts w:ascii="Arial" w:hAnsi="Arial" w:cs="Arial"/>
-                                      <w:color w:val="000000" w:themeColor="text1"/>
-                                      <w:lang w:eastAsia="en-PH"/>
-                                    </w:rPr>
-                                    <w:t>March, 2021– Present</w:t>
+                                    <w:t xml:space="preserve"> (Online Platforms) — March, 2021– Present</w:t>
                                   </w:r>
                                 </w:p>
                                 <w:p>
@@ -7117,7 +7375,7 @@
           </mc:Choice>
           <mc:Fallback>
             <w:pict>
-              <v:rect w14:anchorId="03EC1B12" id="WORK EXPERIENCE" o:spid="_x0000_s1030" style="position:absolute;margin-left:0;margin-top:0;width:540pt;height:387pt;z-index:251665408;visibility:visible;mso-wrap-style:square;mso-width-percent:0;mso-height-percent:0;mso-wrap-distance-left:9pt;mso-wrap-distance-top:0;mso-wrap-distance-right:9pt;mso-wrap-distance-bottom:0;mso-position-horizontal:absolute;mso-position-horizontal-relative:text;mso-position-vertical:absolute;mso-position-vertical-relative:text;mso-width-percent:0;mso-height-percent:0;mso-width-relative:margin;mso-height-relative:margin;v-text-anchor:middle" o:gfxdata="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" fillcolor="white [3212]" stroked="f" strokeweight="1pt">
+              <v:rect w14:anchorId="73A7BA67" id="WORK EXPERIENCE" o:spid="_x0000_s1030" style="position:absolute;margin-left:0;margin-top:0;width:540pt;height:369pt;z-index:251665408;visibility:visible;mso-wrap-style:square;mso-width-percent:0;mso-height-percent:0;mso-wrap-distance-left:9pt;mso-wrap-distance-top:0;mso-wrap-distance-right:9pt;mso-wrap-distance-bottom:0;mso-position-horizontal:absolute;mso-position-horizontal-relative:text;mso-position-vertical:absolute;mso-position-vertical-relative:text;mso-width-percent:0;mso-height-percent:0;mso-width-relative:margin;mso-height-relative:margin;v-text-anchor:middle" o:gfxdata="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" fillcolor="white [3212]" stroked="f" strokeweight="1pt">
                 <v:textbox>
                   <w:txbxContent>
                     <w:tbl>
@@ -7505,23 +7763,7 @@
                                 <w:color w:val="000000" w:themeColor="text1"/>
                                 <w:lang w:eastAsia="en-PH"/>
                               </w:rPr>
-                              <w:t xml:space="preserve"> (Online Platforms) </w:t>
-                            </w:r>
-                            <w:r>
-                              <w:rPr>
-                                <w:rFonts w:ascii="Arial" w:hAnsi="Arial" w:cs="Arial"/>
-                                <w:color w:val="000000" w:themeColor="text1"/>
-                                <w:lang w:eastAsia="en-PH"/>
-                              </w:rPr>
-                              <w:t xml:space="preserve">— </w:t>
-                            </w:r>
-                            <w:r>
-                              <w:rPr>
-                                <w:rFonts w:ascii="Arial" w:hAnsi="Arial" w:cs="Arial"/>
-                                <w:color w:val="000000" w:themeColor="text1"/>
-                                <w:lang w:eastAsia="en-PH"/>
-                              </w:rPr>
-                              <w:t>March, 2021– Present</w:t>
+                              <w:t xml:space="preserve"> (Online Platforms) — March, 2021– Present</w:t>
                             </w:r>
                           </w:p>
                           <w:p>
@@ -7980,13 +8222,13 @@
         <mc:AlternateContent>
           <mc:Choice Requires="wps">
             <w:drawing>
-              <wp:anchor distT="0" distB="0" distL="114300" distR="114300" simplePos="0" relativeHeight="251671552" behindDoc="0" locked="0" layoutInCell="1" allowOverlap="1" wp14:anchorId="018785C8" wp14:editId="4723F065">
+              <wp:anchor distT="0" distB="0" distL="114300" distR="114300" simplePos="0" relativeHeight="251671552" behindDoc="0" locked="0" layoutInCell="1" allowOverlap="1" wp14:anchorId="732A74D2" wp14:editId="3ED08DCE">
                 <wp:simplePos x="0" y="0"/>
                 <wp:positionH relativeFrom="column">
                   <wp:posOffset>0</wp:posOffset>
                 </wp:positionH>
                 <wp:positionV relativeFrom="paragraph">
-                  <wp:posOffset>4689021</wp:posOffset>
+                  <wp:posOffset>4345033</wp:posOffset>
                 </wp:positionV>
                 <wp:extent cx="6858000" cy="3520440"/>
                 <wp:effectExtent l="0" t="0" r="0" b="3810"/>
@@ -8476,7 +8718,7 @@
           </mc:Choice>
           <mc:Fallback>
             <w:pict>
-              <v:rect w14:anchorId="018785C8" id="REFERENCES" o:spid="_x0000_s1031" style="position:absolute;margin-left:0;margin-top:369.2pt;width:540pt;height:277.2pt;z-index:251671552;visibility:visible;mso-wrap-style:square;mso-width-percent:0;mso-height-percent:0;mso-wrap-distance-left:9pt;mso-wrap-distance-top:0;mso-wrap-distance-right:9pt;mso-wrap-distance-bottom:0;mso-position-horizontal:absolute;mso-position-horizontal-relative:text;mso-position-vertical:absolute;mso-position-vertical-relative:text;mso-width-percent:0;mso-height-percent:0;mso-width-relative:margin;mso-height-relative:margin;v-text-anchor:middle" o:gfxdata="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" fillcolor="white [3212]" stroked="f" strokeweight="1pt">
+              <v:rect w14:anchorId="732A74D2" id="REFERENCES" o:spid="_x0000_s1031" style="position:absolute;margin-left:0;margin-top:342.15pt;width:540pt;height:277.2pt;z-index:251671552;visibility:visible;mso-wrap-style:square;mso-width-percent:0;mso-height-percent:0;mso-wrap-distance-left:9pt;mso-wrap-distance-top:0;mso-wrap-distance-right:9pt;mso-wrap-distance-bottom:0;mso-position-horizontal:absolute;mso-position-horizontal-relative:text;mso-position-vertical:absolute;mso-position-vertical-relative:text;mso-width-percent:0;mso-height-percent:0;mso-width-relative:margin;mso-height-relative:margin;v-text-anchor:middle" o:gfxdata="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" fillcolor="white [3212]" stroked="f" strokeweight="1pt">
                 <v:textbox>
                   <w:txbxContent>
                     <w:tbl>
@@ -8919,16 +9161,16 @@
         <mc:AlternateContent>
           <mc:Choice Requires="wps">
             <w:drawing>
-              <wp:anchor distT="0" distB="0" distL="114300" distR="114300" simplePos="0" relativeHeight="251663360" behindDoc="0" locked="0" layoutInCell="1" allowOverlap="1" wp14:anchorId="48CA2902" wp14:editId="0E9420A0">
+              <wp:anchor distT="0" distB="0" distL="114300" distR="114300" simplePos="0" relativeHeight="251663360" behindDoc="0" locked="0" layoutInCell="1" allowOverlap="1" wp14:anchorId="0023268C" wp14:editId="5F8A8819">
                 <wp:simplePos x="0" y="0"/>
                 <wp:positionH relativeFrom="column">
                   <wp:posOffset>0</wp:posOffset>
                 </wp:positionH>
                 <wp:positionV relativeFrom="paragraph">
-                  <wp:posOffset>1371600</wp:posOffset>
+                  <wp:posOffset>1262380</wp:posOffset>
                 </wp:positionV>
-                <wp:extent cx="6858000" cy="3200400"/>
-                <wp:effectExtent l="0" t="0" r="0" b="0"/>
+                <wp:extent cx="6858000" cy="2966085"/>
+                <wp:effectExtent l="0" t="0" r="0" b="5715"/>
                 <wp:wrapTopAndBottom/>
                 <wp:docPr id="6" name="TRAININGS"/>
                 <wp:cNvGraphicFramePr/>
@@ -8939,7 +9181,7 @@
                       <wps:spPr>
                         <a:xfrm>
                           <a:off x="0" y="0"/>
-                          <a:ext cx="6858000" cy="3200400"/>
+                          <a:ext cx="6858000" cy="2966085"/>
                         </a:xfrm>
                         <a:prstGeom prst="rect">
                           <a:avLst/>
@@ -9289,7 +9531,7 @@
           </mc:Choice>
           <mc:Fallback>
             <w:pict>
-              <v:rect w14:anchorId="48CA2902" id="TRAININGS" o:spid="_x0000_s1032" style="position:absolute;margin-left:0;margin-top:108pt;width:540pt;height:252pt;z-index:251663360;visibility:visible;mso-wrap-style:square;mso-width-percent:0;mso-height-percent:0;mso-wrap-distance-left:9pt;mso-wrap-distance-top:0;mso-wrap-distance-right:9pt;mso-wrap-distance-bottom:0;mso-position-horizontal:absolute;mso-position-horizontal-relative:text;mso-position-vertical:absolute;mso-position-vertical-relative:text;mso-width-percent:0;mso-height-percent:0;mso-width-relative:margin;mso-height-relative:margin;v-text-anchor:middle" o:gfxdata="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" fillcolor="white [3212]" stroked="f" strokeweight="1pt">
+              <v:rect w14:anchorId="0023268C" id="TRAININGS" o:spid="_x0000_s1032" style="position:absolute;margin-left:0;margin-top:99.4pt;width:540pt;height:233.55pt;z-index:251663360;visibility:visible;mso-wrap-style:square;mso-width-percent:0;mso-height-percent:0;mso-wrap-distance-left:9pt;mso-wrap-distance-top:0;mso-wrap-distance-right:9pt;mso-wrap-distance-bottom:0;mso-position-horizontal:absolute;mso-position-horizontal-relative:text;mso-position-vertical:absolute;mso-position-vertical-relative:text;mso-width-percent:0;mso-height-percent:0;mso-width-relative:margin;mso-height-relative:margin;v-text-anchor:middle" o:gfxdata="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" fillcolor="white [3212]" stroked="f" strokeweight="1pt">
                 <v:textbox>
                   <w:txbxContent>
                     <w:tbl>
@@ -10073,7 +10315,10 @@
     <w:p/>
     <w:p/>
     <w:p/>
-    <w:p/>
+    <w:p>
+      <w:bookmarkStart w:id="0" w:name="_GoBack"/>
+      <w:bookmarkEnd w:id="0"/>
+    </w:p>
     <w:p/>
     <w:p/>
     <w:p/>
@@ -11191,6 +11436,119 @@
     </w:lvl>
   </w:abstractNum>
   <w:abstractNum w:abstractNumId="9" w15:restartNumberingAfterBreak="0">
+    <w:nsid w:val="3433464D"/>
+    <w:multiLevelType w:val="hybridMultilevel"/>
+    <w:tmpl w:val="548850CE"/>
+    <w:lvl w:ilvl="0" w:tplc="34090001">
+      <w:start w:val="1"/>
+      <w:numFmt w:val="bullet"/>
+      <w:lvlText w:val=""/>
+      <w:lvlJc w:val="left"/>
+      <w:pPr>
+        <w:ind w:left="720" w:hanging="360"/>
+      </w:pPr>
+      <w:rPr>
+        <w:rFonts w:ascii="Symbol" w:hAnsi="Symbol" w:hint="default"/>
+      </w:rPr>
+    </w:lvl>
+    <w:lvl w:ilvl="1" w:tplc="34090003" w:tentative="1">
+      <w:start w:val="1"/>
+      <w:numFmt w:val="bullet"/>
+      <w:lvlText w:val="o"/>
+      <w:lvlJc w:val="left"/>
+      <w:pPr>
+        <w:ind w:left="1440" w:hanging="360"/>
+      </w:pPr>
+      <w:rPr>
+        <w:rFonts w:ascii="Courier New" w:hAnsi="Courier New" w:cs="Courier New" w:hint="default"/>
+      </w:rPr>
+    </w:lvl>
+    <w:lvl w:ilvl="2" w:tplc="34090005" w:tentative="1">
+      <w:start w:val="1"/>
+      <w:numFmt w:val="bullet"/>
+      <w:lvlText w:val=""/>
+      <w:lvlJc w:val="left"/>
+      <w:pPr>
+        <w:ind w:left="2160" w:hanging="360"/>
+      </w:pPr>
+      <w:rPr>
+        <w:rFonts w:ascii="Wingdings" w:hAnsi="Wingdings" w:hint="default"/>
+      </w:rPr>
+    </w:lvl>
+    <w:lvl w:ilvl="3" w:tplc="34090001" w:tentative="1">
+      <w:start w:val="1"/>
+      <w:numFmt w:val="bullet"/>
+      <w:lvlText w:val=""/>
+      <w:lvlJc w:val="left"/>
+      <w:pPr>
+        <w:ind w:left="2880" w:hanging="360"/>
+      </w:pPr>
+      <w:rPr>
+        <w:rFonts w:ascii="Symbol" w:hAnsi="Symbol" w:hint="default"/>
+      </w:rPr>
+    </w:lvl>
+    <w:lvl w:ilvl="4" w:tplc="34090003" w:tentative="1">
+      <w:start w:val="1"/>
+      <w:numFmt w:val="bullet"/>
+      <w:lvlText w:val="o"/>
+      <w:lvlJc w:val="left"/>
+      <w:pPr>
+        <w:ind w:left="3600" w:hanging="360"/>
+      </w:pPr>
+      <w:rPr>
+        <w:rFonts w:ascii="Courier New" w:hAnsi="Courier New" w:cs="Courier New" w:hint="default"/>
+      </w:rPr>
+    </w:lvl>
+    <w:lvl w:ilvl="5" w:tplc="34090005" w:tentative="1">
+      <w:start w:val="1"/>
+      <w:numFmt w:val="bullet"/>
+      <w:lvlText w:val=""/>
+      <w:lvlJc w:val="left"/>
+      <w:pPr>
+        <w:ind w:left="4320" w:hanging="360"/>
+      </w:pPr>
+      <w:rPr>
+        <w:rFonts w:ascii="Wingdings" w:hAnsi="Wingdings" w:hint="default"/>
+      </w:rPr>
+    </w:lvl>
+    <w:lvl w:ilvl="6" w:tplc="34090001" w:tentative="1">
+      <w:start w:val="1"/>
+      <w:numFmt w:val="bullet"/>
+      <w:lvlText w:val=""/>
+      <w:lvlJc w:val="left"/>
+      <w:pPr>
+        <w:ind w:left="5040" w:hanging="360"/>
+      </w:pPr>
+      <w:rPr>
+        <w:rFonts w:ascii="Symbol" w:hAnsi="Symbol" w:hint="default"/>
+      </w:rPr>
+    </w:lvl>
+    <w:lvl w:ilvl="7" w:tplc="34090003" w:tentative="1">
+      <w:start w:val="1"/>
+      <w:numFmt w:val="bullet"/>
+      <w:lvlText w:val="o"/>
+      <w:lvlJc w:val="left"/>
+      <w:pPr>
+        <w:ind w:left="5760" w:hanging="360"/>
+      </w:pPr>
+      <w:rPr>
+        <w:rFonts w:ascii="Courier New" w:hAnsi="Courier New" w:cs="Courier New" w:hint="default"/>
+      </w:rPr>
+    </w:lvl>
+    <w:lvl w:ilvl="8" w:tplc="34090005" w:tentative="1">
+      <w:start w:val="1"/>
+      <w:numFmt w:val="bullet"/>
+      <w:lvlText w:val=""/>
+      <w:lvlJc w:val="left"/>
+      <w:pPr>
+        <w:ind w:left="6480" w:hanging="360"/>
+      </w:pPr>
+      <w:rPr>
+        <w:rFonts w:ascii="Wingdings" w:hAnsi="Wingdings" w:hint="default"/>
+      </w:rPr>
+    </w:lvl>
+  </w:abstractNum>
+  <w:abstractNum w:abstractNumId="10" w15:restartNumberingAfterBreak="0">
     <w:nsid w:val="346A747E"/>
     <w:multiLevelType w:val="multilevel"/>
     <w:tmpl w:val="C906A140"/>
@@ -11339,7 +11697,7 @@
       </w:rPr>
     </w:lvl>
   </w:abstractNum>
-  <w:abstractNum w:abstractNumId="10" w15:restartNumberingAfterBreak="0">
+  <w:abstractNum w:abstractNumId="11" w15:restartNumberingAfterBreak="0">
     <w:nsid w:val="36035FDD"/>
     <w:multiLevelType w:val="multilevel"/>
     <w:tmpl w:val="FB8CF0EC"/>
@@ -11488,7 +11846,7 @@
       </w:rPr>
     </w:lvl>
   </w:abstractNum>
-  <w:abstractNum w:abstractNumId="11" w15:restartNumberingAfterBreak="0">
+  <w:abstractNum w:abstractNumId="12" w15:restartNumberingAfterBreak="0">
     <w:nsid w:val="36773B9F"/>
     <w:multiLevelType w:val="multilevel"/>
     <w:tmpl w:val="DF5A1E90"/>
@@ -11637,7 +11995,7 @@
       </w:rPr>
     </w:lvl>
   </w:abstractNum>
-  <w:abstractNum w:abstractNumId="12" w15:restartNumberingAfterBreak="0">
+  <w:abstractNum w:abstractNumId="13" w15:restartNumberingAfterBreak="0">
     <w:nsid w:val="37946337"/>
     <w:multiLevelType w:val="multilevel"/>
     <w:tmpl w:val="FE0467F0"/>
@@ -11786,7 +12144,7 @@
       </w:rPr>
     </w:lvl>
   </w:abstractNum>
-  <w:abstractNum w:abstractNumId="13" w15:restartNumberingAfterBreak="0">
+  <w:abstractNum w:abstractNumId="14" w15:restartNumberingAfterBreak="0">
     <w:nsid w:val="3A1E3DED"/>
     <w:multiLevelType w:val="hybridMultilevel"/>
     <w:tmpl w:val="D7E62FF6"/>
@@ -11899,7 +12257,7 @@
       </w:rPr>
     </w:lvl>
   </w:abstractNum>
-  <w:abstractNum w:abstractNumId="14" w15:restartNumberingAfterBreak="0">
+  <w:abstractNum w:abstractNumId="15" w15:restartNumberingAfterBreak="0">
     <w:nsid w:val="44B21B81"/>
     <w:multiLevelType w:val="multilevel"/>
     <w:tmpl w:val="DF5A1E90"/>
@@ -12048,7 +12406,7 @@
       </w:rPr>
     </w:lvl>
   </w:abstractNum>
-  <w:abstractNum w:abstractNumId="15" w15:restartNumberingAfterBreak="0">
+  <w:abstractNum w:abstractNumId="16" w15:restartNumberingAfterBreak="0">
     <w:nsid w:val="46015F31"/>
     <w:multiLevelType w:val="multilevel"/>
     <w:tmpl w:val="DF5A1E90"/>
@@ -12197,7 +12555,7 @@
       </w:rPr>
     </w:lvl>
   </w:abstractNum>
-  <w:abstractNum w:abstractNumId="16" w15:restartNumberingAfterBreak="0">
+  <w:abstractNum w:abstractNumId="17" w15:restartNumberingAfterBreak="0">
     <w:nsid w:val="4FEF53F7"/>
     <w:multiLevelType w:val="hybridMultilevel"/>
     <w:tmpl w:val="D292B872"/>
@@ -12310,7 +12668,7 @@
       </w:rPr>
     </w:lvl>
   </w:abstractNum>
-  <w:abstractNum w:abstractNumId="17" w15:restartNumberingAfterBreak="0">
+  <w:abstractNum w:abstractNumId="18" w15:restartNumberingAfterBreak="0">
     <w:nsid w:val="570D482A"/>
     <w:multiLevelType w:val="hybridMultilevel"/>
     <w:tmpl w:val="4F4206A2"/>
@@ -12423,7 +12781,7 @@
       </w:rPr>
     </w:lvl>
   </w:abstractNum>
-  <w:abstractNum w:abstractNumId="18" w15:restartNumberingAfterBreak="0">
+  <w:abstractNum w:abstractNumId="19" w15:restartNumberingAfterBreak="0">
     <w:nsid w:val="57883F80"/>
     <w:multiLevelType w:val="multilevel"/>
     <w:tmpl w:val="AFD61322"/>
@@ -12572,7 +12930,7 @@
       </w:rPr>
     </w:lvl>
   </w:abstractNum>
-  <w:abstractNum w:abstractNumId="19" w15:restartNumberingAfterBreak="0">
+  <w:abstractNum w:abstractNumId="20" w15:restartNumberingAfterBreak="0">
     <w:nsid w:val="57F51CC8"/>
     <w:multiLevelType w:val="hybridMultilevel"/>
     <w:tmpl w:val="C1489D64"/>
@@ -12685,7 +13043,7 @@
       </w:rPr>
     </w:lvl>
   </w:abstractNum>
-  <w:abstractNum w:abstractNumId="20" w15:restartNumberingAfterBreak="0">
+  <w:abstractNum w:abstractNumId="21" w15:restartNumberingAfterBreak="0">
     <w:nsid w:val="5DD16671"/>
     <w:multiLevelType w:val="multilevel"/>
     <w:tmpl w:val="757A5FBE"/>
@@ -12834,7 +13192,7 @@
       </w:rPr>
     </w:lvl>
   </w:abstractNum>
-  <w:abstractNum w:abstractNumId="21" w15:restartNumberingAfterBreak="0">
+  <w:abstractNum w:abstractNumId="22" w15:restartNumberingAfterBreak="0">
     <w:nsid w:val="64805576"/>
     <w:multiLevelType w:val="hybridMultilevel"/>
     <w:tmpl w:val="FCDC3660"/>
@@ -12947,7 +13305,7 @@
       </w:rPr>
     </w:lvl>
   </w:abstractNum>
-  <w:abstractNum w:abstractNumId="22" w15:restartNumberingAfterBreak="0">
+  <w:abstractNum w:abstractNumId="23" w15:restartNumberingAfterBreak="0">
     <w:nsid w:val="68DD2AFD"/>
     <w:multiLevelType w:val="multilevel"/>
     <w:tmpl w:val="DF5A1E90"/>
@@ -13096,7 +13454,7 @@
       </w:rPr>
     </w:lvl>
   </w:abstractNum>
-  <w:abstractNum w:abstractNumId="23" w15:restartNumberingAfterBreak="0">
+  <w:abstractNum w:abstractNumId="24" w15:restartNumberingAfterBreak="0">
     <w:nsid w:val="6AC00477"/>
     <w:multiLevelType w:val="hybridMultilevel"/>
     <w:tmpl w:val="F3AA74B6"/>
@@ -13209,7 +13567,7 @@
       </w:rPr>
     </w:lvl>
   </w:abstractNum>
-  <w:abstractNum w:abstractNumId="24" w15:restartNumberingAfterBreak="0">
+  <w:abstractNum w:abstractNumId="25" w15:restartNumberingAfterBreak="0">
     <w:nsid w:val="71830049"/>
     <w:multiLevelType w:val="hybridMultilevel"/>
     <w:tmpl w:val="400448B8"/>
@@ -13322,7 +13680,7 @@
       </w:rPr>
     </w:lvl>
   </w:abstractNum>
-  <w:abstractNum w:abstractNumId="25" w15:restartNumberingAfterBreak="0">
+  <w:abstractNum w:abstractNumId="26" w15:restartNumberingAfterBreak="0">
     <w:nsid w:val="718D723D"/>
     <w:multiLevelType w:val="hybridMultilevel"/>
     <w:tmpl w:val="974475BA"/>
@@ -13435,7 +13793,7 @@
       </w:rPr>
     </w:lvl>
   </w:abstractNum>
-  <w:abstractNum w:abstractNumId="26" w15:restartNumberingAfterBreak="0">
+  <w:abstractNum w:abstractNumId="27" w15:restartNumberingAfterBreak="0">
     <w:nsid w:val="79C84E49"/>
     <w:multiLevelType w:val="multilevel"/>
     <w:tmpl w:val="F73C6C8C"/>
@@ -13585,7 +13943,7 @@
     </w:lvl>
   </w:abstractNum>
   <w:num w:numId="1">
-    <w:abstractNumId w:val="10"/>
+    <w:abstractNumId w:val="11"/>
   </w:num>
   <w:num w:numId="2">
     <w:abstractNumId w:val="3"/>
@@ -13597,73 +13955,76 @@
     <w:abstractNumId w:val="7"/>
   </w:num>
   <w:num w:numId="5">
-    <w:abstractNumId w:val="16"/>
+    <w:abstractNumId w:val="17"/>
   </w:num>
   <w:num w:numId="6">
-    <w:abstractNumId w:val="23"/>
+    <w:abstractNumId w:val="24"/>
   </w:num>
   <w:num w:numId="7">
-    <w:abstractNumId w:val="9"/>
+    <w:abstractNumId w:val="10"/>
   </w:num>
   <w:num w:numId="8">
-    <w:abstractNumId w:val="18"/>
+    <w:abstractNumId w:val="19"/>
   </w:num>
   <w:num w:numId="9">
     <w:abstractNumId w:val="4"/>
   </w:num>
   <w:num w:numId="10">
-    <w:abstractNumId w:val="25"/>
+    <w:abstractNumId w:val="26"/>
   </w:num>
   <w:num w:numId="11">
     <w:abstractNumId w:val="5"/>
   </w:num>
   <w:num w:numId="12">
-    <w:abstractNumId w:val="17"/>
+    <w:abstractNumId w:val="18"/>
   </w:num>
   <w:num w:numId="13">
     <w:abstractNumId w:val="1"/>
   </w:num>
   <w:num w:numId="14">
-    <w:abstractNumId w:val="24"/>
+    <w:abstractNumId w:val="25"/>
   </w:num>
   <w:num w:numId="15">
-    <w:abstractNumId w:val="19"/>
+    <w:abstractNumId w:val="20"/>
   </w:num>
   <w:num w:numId="16">
     <w:abstractNumId w:val="6"/>
   </w:num>
   <w:num w:numId="17">
-    <w:abstractNumId w:val="21"/>
+    <w:abstractNumId w:val="22"/>
   </w:num>
   <w:num w:numId="18">
-    <w:abstractNumId w:val="13"/>
+    <w:abstractNumId w:val="14"/>
   </w:num>
   <w:num w:numId="19">
     <w:abstractNumId w:val="2"/>
   </w:num>
   <w:num w:numId="20">
-    <w:abstractNumId w:val="20"/>
+    <w:abstractNumId w:val="21"/>
   </w:num>
   <w:num w:numId="21">
+    <w:abstractNumId w:val="13"/>
+  </w:num>
+  <w:num w:numId="22">
+    <w:abstractNumId w:val="27"/>
+  </w:num>
+  <w:num w:numId="23">
+    <w:abstractNumId w:val="15"/>
+  </w:num>
+  <w:num w:numId="24">
+    <w:abstractNumId w:val="16"/>
+  </w:num>
+  <w:num w:numId="25">
     <w:abstractNumId w:val="12"/>
   </w:num>
-  <w:num w:numId="22">
-    <w:abstractNumId w:val="26"/>
-  </w:num>
-  <w:num w:numId="23">
-    <w:abstractNumId w:val="14"/>
-  </w:num>
-  <w:num w:numId="24">
-    <w:abstractNumId w:val="15"/>
-  </w:num>
-  <w:num w:numId="25">
-    <w:abstractNumId w:val="11"/>
-  </w:num>
   <w:num w:numId="26">
-    <w:abstractNumId w:val="22"/>
+    <w:abstractNumId w:val="23"/>
   </w:num>
   <w:num w:numId="27">
     <w:abstractNumId w:val="8"/>
+  </w:num>
+  <w:num w:numId="28">
+    <w:abstractNumId w:val="9"/>
   </w:num>
 </w:numbering>
 </file>

</xml_diff>